<commit_message>
Assigment 2: Completed data preprocessing & fitted with built-in sklearn model/optimizer
</commit_message>
<xml_diff>
--- a/Bai tap 1.docx
+++ b/Bai tap 1.docx
@@ -1440,7 +1440,15 @@
               <w:sz w:val="26"/>
               <w:szCs w:val="26"/>
             </w:rPr>
-            <m:t>+λ</m:t>
+            <m:t>+</m:t>
+          </m:r>
+          <m:r>
+            <w:rPr>
+              <w:rFonts w:ascii="Cambria Math" w:hAnsi="Cambria Math"/>
+              <w:sz w:val="26"/>
+              <w:szCs w:val="26"/>
+            </w:rPr>
+            <m:t>α</m:t>
           </m:r>
           <m:r>
             <m:rPr>
@@ -1533,7 +1541,6 @@
     <w:p>
       <w:pPr>
         <w:pStyle w:val="ListParagraph"/>
-        <w:spacing w:before="240"/>
         <w:rPr>
           <w:rFonts w:eastAsiaTheme="minorEastAsia"/>
           <w:sz w:val="26"/>
@@ -1664,7 +1671,7 @@
               <w:sz w:val="26"/>
               <w:szCs w:val="26"/>
             </w:rPr>
-            <m:t>+λ</m:t>
+            <m:t>+α</m:t>
           </m:r>
           <m:r>
             <m:rPr>
@@ -1733,11 +1740,142 @@
           </m:sSub>
           <m:r>
             <w:rPr>
+              <w:rFonts w:ascii="Cambria Math" w:hAnsi="Cambria Math"/>
+              <w:sz w:val="26"/>
+              <w:szCs w:val="26"/>
+            </w:rPr>
+            <m:t>=g</m:t>
+          </m:r>
+          <m:d>
+            <m:dPr>
+              <m:ctrlPr>
+                <w:rPr>
+                  <w:rFonts w:ascii="Cambria Math" w:hAnsi="Cambria Math"/>
+                  <w:i/>
+                  <w:sz w:val="26"/>
+                  <w:szCs w:val="26"/>
+                </w:rPr>
+              </m:ctrlPr>
+            </m:dPr>
+            <m:e>
+              <m:r>
+                <w:rPr>
+                  <w:rFonts w:ascii="Cambria Math" w:hAnsi="Cambria Math"/>
+                  <w:sz w:val="26"/>
+                  <w:szCs w:val="26"/>
+                </w:rPr>
+                <m:t>x</m:t>
+              </m:r>
+            </m:e>
+          </m:d>
+          <m:r>
+            <w:rPr>
+              <w:rFonts w:ascii="Cambria Math" w:hAnsi="Cambria Math"/>
+              <w:sz w:val="26"/>
+              <w:szCs w:val="26"/>
+            </w:rPr>
+            <m:t>+z(x)</m:t>
+          </m:r>
+        </m:oMath>
+      </m:oMathPara>
+    </w:p>
+    <w:p>
+      <w:pPr>
+        <w:pStyle w:val="ListParagraph"/>
+        <w:spacing w:before="240"/>
+        <w:jc w:val="both"/>
+        <w:rPr>
+          <w:rFonts w:eastAsiaTheme="minorEastAsia"/>
+          <w:sz w:val="26"/>
+          <w:szCs w:val="26"/>
+        </w:rPr>
+      </w:pPr>
+    </w:p>
+    <w:p>
+      <w:pPr>
+        <w:pStyle w:val="ListParagraph"/>
+        <w:numPr>
+          <w:ilvl w:val="0"/>
+          <w:numId w:val="6"/>
+        </w:numPr>
+        <w:spacing w:before="240"/>
+        <w:rPr>
+          <w:rFonts w:eastAsiaTheme="minorEastAsia"/>
+          <w:sz w:val="26"/>
+          <w:szCs w:val="26"/>
+        </w:rPr>
+      </w:pPr>
+      <w:r>
+        <w:rPr>
+          <w:rFonts w:eastAsiaTheme="minorEastAsia"/>
+          <w:sz w:val="26"/>
+          <w:szCs w:val="26"/>
+        </w:rPr>
+        <w:t xml:space="preserve">Xét số hạng 1 của </w:t>
+      </w:r>
+      <m:oMath>
+        <m:r>
+          <w:rPr>
+            <w:rFonts w:ascii="Cambria Math" w:eastAsiaTheme="minorEastAsia" w:hAnsi="Cambria Math"/>
+            <w:sz w:val="26"/>
+            <w:szCs w:val="26"/>
+          </w:rPr>
+          <m:t>f</m:t>
+        </m:r>
+        <m:d>
+          <m:dPr>
+            <m:ctrlPr>
+              <w:rPr>
+                <w:rFonts w:ascii="Cambria Math" w:eastAsiaTheme="minorEastAsia" w:hAnsi="Cambria Math"/>
+                <w:i/>
+                <w:sz w:val="26"/>
+                <w:szCs w:val="26"/>
+              </w:rPr>
+            </m:ctrlPr>
+          </m:dPr>
+          <m:e>
+            <m:r>
+              <w:rPr>
+                <w:rFonts w:ascii="Cambria Math" w:eastAsiaTheme="minorEastAsia" w:hAnsi="Cambria Math"/>
+                <w:sz w:val="26"/>
+                <w:szCs w:val="26"/>
+              </w:rPr>
+              <m:t>x</m:t>
+            </m:r>
+          </m:e>
+        </m:d>
+      </m:oMath>
+      <w:r>
+        <w:rPr>
+          <w:rFonts w:eastAsiaTheme="minorEastAsia"/>
+          <w:sz w:val="26"/>
+          <w:szCs w:val="26"/>
+        </w:rPr>
+        <w:t>:</w:t>
+      </w:r>
+    </w:p>
+    <w:p>
+      <w:pPr>
+        <w:pStyle w:val="ListParagraph"/>
+        <w:spacing w:before="240"/>
+        <w:rPr>
+          <w:rFonts w:eastAsiaTheme="minorEastAsia"/>
+          <w:sz w:val="26"/>
+          <w:szCs w:val="26"/>
+        </w:rPr>
+      </w:pPr>
+      <m:oMathPara>
+        <m:oMathParaPr>
+          <m:jc m:val="left"/>
+        </m:oMathParaPr>
+        <m:oMath>
+          <m:r>
+            <w:rPr>
               <w:rFonts w:ascii="Cambria Math" w:eastAsiaTheme="minorEastAsia" w:hAnsi="Cambria Math"/>
               <w:sz w:val="26"/>
               <w:szCs w:val="26"/>
             </w:rPr>
-            <m:t>⇔f</m:t>
+            <m:t>g</m:t>
           </m:r>
           <m:d>
             <m:dPr>
@@ -1778,54 +1916,16 @@
               <w:sz w:val="26"/>
               <w:szCs w:val="26"/>
             </w:rPr>
-            <m:t>|</m:t>
+            <m:t>||</m:t>
           </m:r>
-          <m:sSup>
-            <m:sSupPr>
-              <m:ctrlPr>
-                <w:rPr>
-                  <w:rFonts w:ascii="Cambria Math" w:eastAsiaTheme="minorEastAsia" w:hAnsi="Cambria Math"/>
-                  <w:i/>
-                  <w:sz w:val="26"/>
-                  <w:szCs w:val="26"/>
-                </w:rPr>
-              </m:ctrlPr>
-            </m:sSupPr>
-            <m:e>
-              <m:d>
-                <m:dPr>
-                  <m:ctrlPr>
-                    <w:rPr>
-                      <w:rFonts w:ascii="Cambria Math" w:eastAsiaTheme="minorEastAsia" w:hAnsi="Cambria Math"/>
-                      <w:i/>
-                      <w:sz w:val="26"/>
-                      <w:szCs w:val="26"/>
-                    </w:rPr>
-                  </m:ctrlPr>
-                </m:dPr>
-                <m:e>
-                  <m:r>
-                    <w:rPr>
-                      <w:rFonts w:ascii="Cambria Math" w:eastAsiaTheme="minorEastAsia" w:hAnsi="Cambria Math"/>
-                      <w:sz w:val="26"/>
-                      <w:szCs w:val="26"/>
-                    </w:rPr>
-                    <m:t>Ax-b</m:t>
-                  </m:r>
-                </m:e>
-              </m:d>
-            </m:e>
-            <m:sup>
-              <m:r>
-                <w:rPr>
-                  <w:rFonts w:ascii="Cambria Math" w:eastAsiaTheme="minorEastAsia" w:hAnsi="Cambria Math"/>
-                  <w:sz w:val="26"/>
-                  <w:szCs w:val="26"/>
-                </w:rPr>
-                <m:t>2</m:t>
-              </m:r>
-            </m:sup>
-          </m:sSup>
+          <m:r>
+            <w:rPr>
+              <w:rFonts w:ascii="Cambria Math" w:eastAsiaTheme="minorEastAsia" w:hAnsi="Cambria Math"/>
+              <w:sz w:val="26"/>
+              <w:szCs w:val="26"/>
+            </w:rPr>
+            <m:t>Ax-b</m:t>
+          </m:r>
           <m:r>
             <m:rPr>
               <m:lit/>
@@ -1837,13 +1937,551 @@
             </w:rPr>
             <m:t>|</m:t>
           </m:r>
+          <m:sSubSup>
+            <m:sSubSupPr>
+              <m:ctrlPr>
+                <w:rPr>
+                  <w:rFonts w:ascii="Cambria Math" w:eastAsiaTheme="minorEastAsia" w:hAnsi="Cambria Math"/>
+                  <w:i/>
+                  <w:sz w:val="26"/>
+                  <w:szCs w:val="26"/>
+                </w:rPr>
+              </m:ctrlPr>
+            </m:sSubSupPr>
+            <m:e>
+              <m:r>
+                <m:rPr>
+                  <m:lit/>
+                </m:rPr>
+                <w:rPr>
+                  <w:rFonts w:ascii="Cambria Math" w:eastAsiaTheme="minorEastAsia" w:hAnsi="Cambria Math"/>
+                  <w:sz w:val="26"/>
+                  <w:szCs w:val="26"/>
+                </w:rPr>
+                <m:t>|</m:t>
+              </m:r>
+            </m:e>
+            <m:sub>
+              <m:r>
+                <w:rPr>
+                  <w:rFonts w:ascii="Cambria Math" w:eastAsiaTheme="minorEastAsia" w:hAnsi="Cambria Math"/>
+                  <w:sz w:val="26"/>
+                  <w:szCs w:val="26"/>
+                </w:rPr>
+                <m:t>2</m:t>
+              </m:r>
+            </m:sub>
+            <m:sup>
+              <m:r>
+                <w:rPr>
+                  <w:rFonts w:ascii="Cambria Math" w:eastAsiaTheme="minorEastAsia" w:hAnsi="Cambria Math"/>
+                  <w:sz w:val="26"/>
+                  <w:szCs w:val="26"/>
+                </w:rPr>
+                <m:t>2</m:t>
+              </m:r>
+            </m:sup>
+          </m:sSubSup>
           <m:r>
             <w:rPr>
               <w:rFonts w:ascii="Cambria Math" w:eastAsiaTheme="minorEastAsia" w:hAnsi="Cambria Math"/>
               <w:sz w:val="26"/>
               <w:szCs w:val="26"/>
             </w:rPr>
-            <m:t>+λ</m:t>
+            <m:t>=</m:t>
+          </m:r>
+          <m:sSup>
+            <m:sSupPr>
+              <m:ctrlPr>
+                <w:rPr>
+                  <w:rFonts w:ascii="Cambria Math" w:eastAsiaTheme="minorEastAsia" w:hAnsi="Cambria Math"/>
+                  <w:i/>
+                  <w:sz w:val="26"/>
+                  <w:szCs w:val="26"/>
+                </w:rPr>
+              </m:ctrlPr>
+            </m:sSupPr>
+            <m:e>
+              <m:d>
+                <m:dPr>
+                  <m:ctrlPr>
+                    <w:rPr>
+                      <w:rFonts w:ascii="Cambria Math" w:eastAsiaTheme="minorEastAsia" w:hAnsi="Cambria Math"/>
+                      <w:i/>
+                      <w:sz w:val="26"/>
+                      <w:szCs w:val="26"/>
+                    </w:rPr>
+                  </m:ctrlPr>
+                </m:dPr>
+                <m:e>
+                  <m:r>
+                    <w:rPr>
+                      <w:rFonts w:ascii="Cambria Math" w:eastAsiaTheme="minorEastAsia" w:hAnsi="Cambria Math"/>
+                      <w:sz w:val="26"/>
+                      <w:szCs w:val="26"/>
+                    </w:rPr>
+                    <m:t>Ax-b</m:t>
+                  </m:r>
+                </m:e>
+              </m:d>
+            </m:e>
+            <m:sup>
+              <m:r>
+                <w:rPr>
+                  <w:rFonts w:ascii="Cambria Math" w:eastAsiaTheme="minorEastAsia" w:hAnsi="Cambria Math"/>
+                  <w:sz w:val="26"/>
+                  <w:szCs w:val="26"/>
+                </w:rPr>
+                <m:t>2</m:t>
+              </m:r>
+            </m:sup>
+          </m:sSup>
+        </m:oMath>
+      </m:oMathPara>
+    </w:p>
+    <w:p>
+      <w:pPr>
+        <w:pStyle w:val="ListParagraph"/>
+        <w:spacing w:before="240"/>
+        <w:rPr>
+          <w:rFonts w:eastAsiaTheme="minorEastAsia"/>
+          <w:sz w:val="26"/>
+          <w:szCs w:val="26"/>
+        </w:rPr>
+      </w:pPr>
+    </w:p>
+    <w:p>
+      <w:pPr>
+        <w:pStyle w:val="ListParagraph"/>
+        <w:spacing w:before="240"/>
+        <w:rPr>
+          <w:rFonts w:eastAsiaTheme="minorEastAsia"/>
+          <w:sz w:val="26"/>
+          <w:szCs w:val="26"/>
+        </w:rPr>
+      </w:pPr>
+      <m:oMathPara>
+        <m:oMathParaPr>
+          <m:jc m:val="left"/>
+        </m:oMathParaPr>
+        <m:oMath>
+          <m:r>
+            <m:rPr>
+              <m:sty m:val="p"/>
+            </m:rPr>
+            <w:rPr>
+              <w:rFonts w:ascii="Cambria Math" w:eastAsiaTheme="minorEastAsia" w:hAnsi="Cambria Math"/>
+              <w:sz w:val="26"/>
+              <w:szCs w:val="26"/>
+            </w:rPr>
+            <m:t>∇</m:t>
+          </m:r>
+          <m:r>
+            <w:rPr>
+              <w:rFonts w:ascii="Cambria Math" w:eastAsiaTheme="minorEastAsia" w:hAnsi="Cambria Math"/>
+              <w:sz w:val="26"/>
+              <w:szCs w:val="26"/>
+            </w:rPr>
+            <m:t>g</m:t>
+          </m:r>
+          <m:d>
+            <m:dPr>
+              <m:ctrlPr>
+                <w:rPr>
+                  <w:rFonts w:ascii="Cambria Math" w:eastAsiaTheme="minorEastAsia" w:hAnsi="Cambria Math"/>
+                  <w:i/>
+                  <w:sz w:val="26"/>
+                  <w:szCs w:val="26"/>
+                </w:rPr>
+              </m:ctrlPr>
+            </m:dPr>
+            <m:e>
+              <m:r>
+                <w:rPr>
+                  <w:rFonts w:ascii="Cambria Math" w:eastAsiaTheme="minorEastAsia" w:hAnsi="Cambria Math"/>
+                  <w:sz w:val="26"/>
+                  <w:szCs w:val="26"/>
+                </w:rPr>
+                <m:t>x</m:t>
+              </m:r>
+            </m:e>
+          </m:d>
+          <m:r>
+            <w:rPr>
+              <w:rFonts w:ascii="Cambria Math" w:eastAsiaTheme="minorEastAsia" w:hAnsi="Cambria Math"/>
+              <w:sz w:val="26"/>
+              <w:szCs w:val="26"/>
+            </w:rPr>
+            <m:t>=</m:t>
+          </m:r>
+          <m:r>
+            <w:rPr>
+              <w:rFonts w:ascii="Cambria Math" w:eastAsiaTheme="minorEastAsia" w:hAnsi="Cambria Math"/>
+              <w:sz w:val="26"/>
+              <w:szCs w:val="26"/>
+            </w:rPr>
+            <m:t>2</m:t>
+          </m:r>
+          <m:d>
+            <m:dPr>
+              <m:ctrlPr>
+                <w:rPr>
+                  <w:rFonts w:ascii="Cambria Math" w:eastAsiaTheme="minorEastAsia" w:hAnsi="Cambria Math"/>
+                  <w:i/>
+                  <w:sz w:val="26"/>
+                  <w:szCs w:val="26"/>
+                </w:rPr>
+              </m:ctrlPr>
+            </m:dPr>
+            <m:e>
+              <m:r>
+                <w:rPr>
+                  <w:rFonts w:ascii="Cambria Math" w:eastAsiaTheme="minorEastAsia" w:hAnsi="Cambria Math"/>
+                  <w:sz w:val="26"/>
+                  <w:szCs w:val="26"/>
+                </w:rPr>
+                <m:t>Ax-b</m:t>
+              </m:r>
+            </m:e>
+          </m:d>
+          <m:sSup>
+            <m:sSupPr>
+              <m:ctrlPr>
+                <w:rPr>
+                  <w:rFonts w:ascii="Cambria Math" w:eastAsiaTheme="minorEastAsia" w:hAnsi="Cambria Math"/>
+                  <w:i/>
+                  <w:sz w:val="26"/>
+                  <w:szCs w:val="26"/>
+                </w:rPr>
+              </m:ctrlPr>
+            </m:sSupPr>
+            <m:e>
+              <m:r>
+                <w:rPr>
+                  <w:rFonts w:ascii="Cambria Math" w:eastAsiaTheme="minorEastAsia" w:hAnsi="Cambria Math"/>
+                  <w:sz w:val="26"/>
+                  <w:szCs w:val="26"/>
+                </w:rPr>
+                <m:t>A</m:t>
+              </m:r>
+            </m:e>
+            <m:sup>
+              <m:r>
+                <w:rPr>
+                  <w:rFonts w:ascii="Cambria Math" w:eastAsiaTheme="minorEastAsia" w:hAnsi="Cambria Math"/>
+                  <w:sz w:val="26"/>
+                  <w:szCs w:val="26"/>
+                </w:rPr>
+                <m:t>T</m:t>
+              </m:r>
+            </m:sup>
+          </m:sSup>
+        </m:oMath>
+      </m:oMathPara>
+    </w:p>
+    <w:p>
+      <w:pPr>
+        <w:pStyle w:val="ListParagraph"/>
+        <w:spacing w:before="240"/>
+        <w:rPr>
+          <w:rFonts w:eastAsiaTheme="minorEastAsia"/>
+          <w:sz w:val="26"/>
+          <w:szCs w:val="26"/>
+        </w:rPr>
+      </w:pPr>
+    </w:p>
+    <w:p>
+      <w:pPr>
+        <w:pStyle w:val="ListParagraph"/>
+        <w:spacing w:before="240"/>
+        <w:rPr>
+          <w:rFonts w:eastAsiaTheme="minorEastAsia"/>
+          <w:sz w:val="26"/>
+          <w:szCs w:val="26"/>
+        </w:rPr>
+      </w:pPr>
+      <m:oMath>
+        <m:sSup>
+          <m:sSupPr>
+            <m:ctrlPr>
+              <w:rPr>
+                <w:rFonts w:ascii="Cambria Math" w:eastAsiaTheme="minorEastAsia" w:hAnsi="Cambria Math"/>
+                <w:i/>
+                <w:sz w:val="26"/>
+                <w:szCs w:val="26"/>
+              </w:rPr>
+            </m:ctrlPr>
+          </m:sSupPr>
+          <m:e>
+            <m:r>
+              <m:rPr>
+                <m:sty m:val="p"/>
+              </m:rPr>
+              <w:rPr>
+                <w:rFonts w:ascii="Cambria Math" w:eastAsiaTheme="minorEastAsia" w:hAnsi="Cambria Math"/>
+                <w:sz w:val="26"/>
+                <w:szCs w:val="26"/>
+              </w:rPr>
+              <m:t>∇</m:t>
+            </m:r>
+            <m:ctrlPr>
+              <w:rPr>
+                <w:rFonts w:ascii="Cambria Math" w:eastAsiaTheme="minorEastAsia" w:hAnsi="Cambria Math"/>
+                <w:sz w:val="26"/>
+                <w:szCs w:val="26"/>
+              </w:rPr>
+            </m:ctrlPr>
+          </m:e>
+          <m:sup>
+            <m:r>
+              <w:rPr>
+                <w:rFonts w:ascii="Cambria Math" w:eastAsiaTheme="minorEastAsia" w:hAnsi="Cambria Math"/>
+                <w:sz w:val="26"/>
+                <w:szCs w:val="26"/>
+              </w:rPr>
+              <m:t>2</m:t>
+            </m:r>
+          </m:sup>
+        </m:sSup>
+        <m:r>
+          <w:rPr>
+            <w:rFonts w:ascii="Cambria Math" w:eastAsiaTheme="minorEastAsia" w:hAnsi="Cambria Math"/>
+            <w:sz w:val="26"/>
+            <w:szCs w:val="26"/>
+          </w:rPr>
+          <m:t>g</m:t>
+        </m:r>
+        <m:d>
+          <m:dPr>
+            <m:ctrlPr>
+              <w:rPr>
+                <w:rFonts w:ascii="Cambria Math" w:eastAsiaTheme="minorEastAsia" w:hAnsi="Cambria Math"/>
+                <w:i/>
+                <w:sz w:val="26"/>
+                <w:szCs w:val="26"/>
+              </w:rPr>
+            </m:ctrlPr>
+          </m:dPr>
+          <m:e>
+            <m:r>
+              <w:rPr>
+                <w:rFonts w:ascii="Cambria Math" w:eastAsiaTheme="minorEastAsia" w:hAnsi="Cambria Math"/>
+                <w:sz w:val="26"/>
+                <w:szCs w:val="26"/>
+              </w:rPr>
+              <m:t>x</m:t>
+            </m:r>
+          </m:e>
+        </m:d>
+        <m:r>
+          <w:rPr>
+            <w:rFonts w:ascii="Cambria Math" w:eastAsiaTheme="minorEastAsia" w:hAnsi="Cambria Math"/>
+            <w:sz w:val="26"/>
+            <w:szCs w:val="26"/>
+          </w:rPr>
+          <m:t>=2</m:t>
+        </m:r>
+        <m:sSup>
+          <m:sSupPr>
+            <m:ctrlPr>
+              <w:rPr>
+                <w:rFonts w:ascii="Cambria Math" w:eastAsiaTheme="minorEastAsia" w:hAnsi="Cambria Math"/>
+                <w:i/>
+                <w:sz w:val="26"/>
+                <w:szCs w:val="26"/>
+              </w:rPr>
+            </m:ctrlPr>
+          </m:sSupPr>
+          <m:e>
+            <m:r>
+              <w:rPr>
+                <w:rFonts w:ascii="Cambria Math" w:eastAsiaTheme="minorEastAsia" w:hAnsi="Cambria Math"/>
+                <w:sz w:val="26"/>
+                <w:szCs w:val="26"/>
+              </w:rPr>
+              <m:t>A</m:t>
+            </m:r>
+          </m:e>
+          <m:sup>
+            <m:r>
+              <w:rPr>
+                <w:rFonts w:ascii="Cambria Math" w:eastAsiaTheme="minorEastAsia" w:hAnsi="Cambria Math"/>
+                <w:sz w:val="26"/>
+                <w:szCs w:val="26"/>
+              </w:rPr>
+              <m:t>2</m:t>
+            </m:r>
+          </m:sup>
+        </m:sSup>
+        <m:r>
+          <w:rPr>
+            <w:rFonts w:ascii="Cambria Math" w:eastAsiaTheme="minorEastAsia" w:hAnsi="Cambria Math"/>
+            <w:sz w:val="26"/>
+            <w:szCs w:val="26"/>
+          </w:rPr>
+          <m:t>≽0 ∀ x⇒g</m:t>
+        </m:r>
+        <m:d>
+          <m:dPr>
+            <m:ctrlPr>
+              <w:rPr>
+                <w:rFonts w:ascii="Cambria Math" w:eastAsiaTheme="minorEastAsia" w:hAnsi="Cambria Math"/>
+                <w:i/>
+                <w:sz w:val="26"/>
+                <w:szCs w:val="26"/>
+              </w:rPr>
+            </m:ctrlPr>
+          </m:dPr>
+          <m:e>
+            <m:r>
+              <w:rPr>
+                <w:rFonts w:ascii="Cambria Math" w:eastAsiaTheme="minorEastAsia" w:hAnsi="Cambria Math"/>
+                <w:sz w:val="26"/>
+                <w:szCs w:val="26"/>
+              </w:rPr>
+              <m:t>x</m:t>
+            </m:r>
+          </m:e>
+        </m:d>
+      </m:oMath>
+      <w:r>
+        <w:rPr>
+          <w:rFonts w:eastAsiaTheme="minorEastAsia"/>
+          <w:sz w:val="26"/>
+          <w:szCs w:val="26"/>
+        </w:rPr>
+        <w:t xml:space="preserve"> là hàm lồi.</w:t>
+      </w:r>
+      <w:r>
+        <w:rPr>
+          <w:rFonts w:eastAsiaTheme="minorEastAsia"/>
+          <w:sz w:val="26"/>
+          <w:szCs w:val="26"/>
+        </w:rPr>
+        <w:t xml:space="preserve">  (</w:t>
+      </w:r>
+      <w:r>
+        <w:rPr>
+          <w:rFonts w:eastAsiaTheme="minorEastAsia"/>
+          <w:b/>
+          <w:sz w:val="26"/>
+          <w:szCs w:val="26"/>
+        </w:rPr>
+        <w:t>1</w:t>
+      </w:r>
+      <w:r>
+        <w:rPr>
+          <w:rFonts w:eastAsiaTheme="minorEastAsia"/>
+          <w:sz w:val="26"/>
+          <w:szCs w:val="26"/>
+        </w:rPr>
+        <w:t>)</w:t>
+      </w:r>
+    </w:p>
+    <w:p>
+      <w:pPr>
+        <w:pStyle w:val="ListParagraph"/>
+        <w:spacing w:before="240"/>
+        <w:rPr>
+          <w:rFonts w:eastAsiaTheme="minorEastAsia"/>
+          <w:sz w:val="26"/>
+          <w:szCs w:val="26"/>
+        </w:rPr>
+      </w:pPr>
+    </w:p>
+    <w:p>
+      <w:pPr>
+        <w:pStyle w:val="ListParagraph"/>
+        <w:numPr>
+          <w:ilvl w:val="0"/>
+          <w:numId w:val="6"/>
+        </w:numPr>
+        <w:spacing w:before="240"/>
+        <w:rPr>
+          <w:rFonts w:eastAsiaTheme="minorEastAsia"/>
+          <w:sz w:val="26"/>
+          <w:szCs w:val="26"/>
+        </w:rPr>
+      </w:pPr>
+      <w:r>
+        <w:rPr>
+          <w:rFonts w:eastAsiaTheme="minorEastAsia"/>
+          <w:sz w:val="26"/>
+          <w:szCs w:val="26"/>
+        </w:rPr>
+        <w:t xml:space="preserve">Xét số hạng 2 của </w:t>
+      </w:r>
+      <m:oMath>
+        <m:r>
+          <w:rPr>
+            <w:rFonts w:ascii="Cambria Math" w:eastAsiaTheme="minorEastAsia" w:hAnsi="Cambria Math"/>
+            <w:sz w:val="26"/>
+            <w:szCs w:val="26"/>
+          </w:rPr>
+          <m:t>f(x)</m:t>
+        </m:r>
+      </m:oMath>
+      <w:r>
+        <w:rPr>
+          <w:rFonts w:eastAsiaTheme="minorEastAsia"/>
+          <w:sz w:val="26"/>
+          <w:szCs w:val="26"/>
+        </w:rPr>
+        <w:t>:</w:t>
+      </w:r>
+    </w:p>
+    <w:p>
+      <w:pPr>
+        <w:pStyle w:val="ListParagraph"/>
+        <w:spacing w:before="240"/>
+        <w:rPr>
+          <w:rFonts w:eastAsiaTheme="minorEastAsia"/>
+          <w:sz w:val="26"/>
+          <w:szCs w:val="26"/>
+        </w:rPr>
+      </w:pPr>
+      <m:oMathPara>
+        <m:oMathParaPr>
+          <m:jc m:val="left"/>
+        </m:oMathParaPr>
+        <m:oMath>
+          <m:r>
+            <w:rPr>
+              <w:rFonts w:ascii="Cambria Math" w:eastAsiaTheme="minorEastAsia" w:hAnsi="Cambria Math"/>
+              <w:sz w:val="26"/>
+              <w:szCs w:val="26"/>
+            </w:rPr>
+            <m:t>z</m:t>
+          </m:r>
+          <m:d>
+            <m:dPr>
+              <m:ctrlPr>
+                <w:rPr>
+                  <w:rFonts w:ascii="Cambria Math" w:eastAsiaTheme="minorEastAsia" w:hAnsi="Cambria Math"/>
+                  <w:i/>
+                  <w:sz w:val="26"/>
+                  <w:szCs w:val="26"/>
+                </w:rPr>
+              </m:ctrlPr>
+            </m:dPr>
+            <m:e>
+              <m:r>
+                <w:rPr>
+                  <w:rFonts w:ascii="Cambria Math" w:eastAsiaTheme="minorEastAsia" w:hAnsi="Cambria Math"/>
+                  <w:sz w:val="26"/>
+                  <w:szCs w:val="26"/>
+                </w:rPr>
+                <m:t>x</m:t>
+              </m:r>
+            </m:e>
+          </m:d>
+          <m:r>
+            <w:rPr>
+              <w:rFonts w:ascii="Cambria Math" w:eastAsiaTheme="minorEastAsia" w:hAnsi="Cambria Math"/>
+              <w:sz w:val="26"/>
+              <w:szCs w:val="26"/>
+            </w:rPr>
+            <m:t>=α</m:t>
           </m:r>
           <m:r>
             <m:rPr>
@@ -1875,14 +2513,6 @@
             </w:rPr>
             <m:t>|</m:t>
           </m:r>
-          <m:r>
-            <w:rPr>
-              <w:rFonts w:ascii="Cambria Math" w:eastAsiaTheme="minorEastAsia" w:hAnsi="Cambria Math"/>
-              <w:sz w:val="26"/>
-              <w:szCs w:val="26"/>
-            </w:rPr>
-            <m:t xml:space="preserve"> </m:t>
-          </m:r>
         </m:oMath>
       </m:oMathPara>
     </w:p>
@@ -1891,6 +2521,7 @@
         <w:pStyle w:val="ListParagraph"/>
         <w:spacing w:before="240"/>
         <w:rPr>
+          <w:rFonts w:eastAsiaTheme="minorEastAsia"/>
           <w:sz w:val="26"/>
           <w:szCs w:val="26"/>
         </w:rPr>
@@ -1899,33 +2530,253 @@
     <w:p>
       <w:pPr>
         <w:pStyle w:val="ListParagraph"/>
+        <w:numPr>
+          <w:ilvl w:val="1"/>
+          <w:numId w:val="6"/>
+        </w:numPr>
         <w:spacing w:before="240"/>
         <w:rPr>
+          <w:rFonts w:eastAsiaTheme="minorEastAsia"/>
           <w:sz w:val="26"/>
           <w:szCs w:val="26"/>
         </w:rPr>
       </w:pPr>
       <w:r>
         <w:rPr>
+          <w:rFonts w:eastAsiaTheme="minorEastAsia"/>
           <w:sz w:val="26"/>
           <w:szCs w:val="26"/>
         </w:rPr>
-        <w:t>Áp dụng bất đẳng thức tam giác</w:t>
+        <w:t>Xét:</w:t>
       </w:r>
-      <w:r>
+    </w:p>
+    <w:p>
+      <w:pPr>
+        <w:pStyle w:val="ListParagraph"/>
+        <w:spacing w:before="240"/>
         <w:rPr>
+          <w:rFonts w:eastAsiaTheme="minorEastAsia"/>
           <w:sz w:val="26"/>
           <w:szCs w:val="26"/>
         </w:rPr>
-        <w:t>, ta có</w:t>
-      </w:r>
-      <w:r>
-        <w:rPr>
-          <w:sz w:val="26"/>
-          <w:szCs w:val="26"/>
-        </w:rPr>
-        <w:t>:</w:t>
-      </w:r>
+      </w:pPr>
+      <m:oMathPara>
+        <m:oMathParaPr>
+          <m:jc m:val="left"/>
+        </m:oMathParaPr>
+        <m:oMath>
+          <m:r>
+            <w:rPr>
+              <w:rFonts w:ascii="Cambria Math" w:eastAsiaTheme="minorEastAsia" w:hAnsi="Cambria Math"/>
+              <w:sz w:val="26"/>
+              <w:szCs w:val="26"/>
+            </w:rPr>
+            <m:t>λz</m:t>
+          </m:r>
+          <m:d>
+            <m:dPr>
+              <m:ctrlPr>
+                <w:rPr>
+                  <w:rFonts w:ascii="Cambria Math" w:eastAsiaTheme="minorEastAsia" w:hAnsi="Cambria Math"/>
+                  <w:i/>
+                  <w:sz w:val="26"/>
+                  <w:szCs w:val="26"/>
+                </w:rPr>
+              </m:ctrlPr>
+            </m:dPr>
+            <m:e>
+              <m:r>
+                <w:rPr>
+                  <w:rFonts w:ascii="Cambria Math" w:eastAsiaTheme="minorEastAsia" w:hAnsi="Cambria Math"/>
+                  <w:sz w:val="26"/>
+                  <w:szCs w:val="26"/>
+                </w:rPr>
+                <m:t>x</m:t>
+              </m:r>
+            </m:e>
+          </m:d>
+          <m:r>
+            <w:rPr>
+              <w:rFonts w:ascii="Cambria Math" w:eastAsiaTheme="minorEastAsia" w:hAnsi="Cambria Math"/>
+              <w:sz w:val="26"/>
+              <w:szCs w:val="26"/>
+            </w:rPr>
+            <m:t>+</m:t>
+          </m:r>
+          <m:d>
+            <m:dPr>
+              <m:ctrlPr>
+                <w:rPr>
+                  <w:rFonts w:ascii="Cambria Math" w:eastAsiaTheme="minorEastAsia" w:hAnsi="Cambria Math"/>
+                  <w:i/>
+                  <w:sz w:val="26"/>
+                  <w:szCs w:val="26"/>
+                </w:rPr>
+              </m:ctrlPr>
+            </m:dPr>
+            <m:e>
+              <m:r>
+                <w:rPr>
+                  <w:rFonts w:ascii="Cambria Math" w:eastAsiaTheme="minorEastAsia" w:hAnsi="Cambria Math"/>
+                  <w:sz w:val="26"/>
+                  <w:szCs w:val="26"/>
+                </w:rPr>
+                <m:t>1-λ</m:t>
+              </m:r>
+            </m:e>
+          </m:d>
+          <m:r>
+            <w:rPr>
+              <w:rFonts w:ascii="Cambria Math" w:eastAsiaTheme="minorEastAsia" w:hAnsi="Cambria Math"/>
+              <w:sz w:val="26"/>
+              <w:szCs w:val="26"/>
+            </w:rPr>
+            <m:t>z</m:t>
+          </m:r>
+          <m:d>
+            <m:dPr>
+              <m:ctrlPr>
+                <w:rPr>
+                  <w:rFonts w:ascii="Cambria Math" w:eastAsiaTheme="minorEastAsia" w:hAnsi="Cambria Math"/>
+                  <w:i/>
+                  <w:sz w:val="26"/>
+                  <w:szCs w:val="26"/>
+                </w:rPr>
+              </m:ctrlPr>
+            </m:dPr>
+            <m:e>
+              <m:r>
+                <w:rPr>
+                  <w:rFonts w:ascii="Cambria Math" w:eastAsiaTheme="minorEastAsia" w:hAnsi="Cambria Math"/>
+                  <w:sz w:val="26"/>
+                  <w:szCs w:val="26"/>
+                </w:rPr>
+                <m:t>y</m:t>
+              </m:r>
+            </m:e>
+          </m:d>
+          <m:r>
+            <w:rPr>
+              <w:rFonts w:ascii="Cambria Math" w:eastAsiaTheme="minorEastAsia" w:hAnsi="Cambria Math"/>
+              <w:sz w:val="26"/>
+              <w:szCs w:val="26"/>
+            </w:rPr>
+            <m:t>=α</m:t>
+          </m:r>
+          <m:d>
+            <m:dPr>
+              <m:ctrlPr>
+                <w:rPr>
+                  <w:rFonts w:ascii="Cambria Math" w:eastAsiaTheme="minorEastAsia" w:hAnsi="Cambria Math"/>
+                  <w:i/>
+                  <w:sz w:val="26"/>
+                  <w:szCs w:val="26"/>
+                </w:rPr>
+              </m:ctrlPr>
+            </m:dPr>
+            <m:e>
+              <m:r>
+                <w:rPr>
+                  <w:rFonts w:ascii="Cambria Math" w:eastAsiaTheme="minorEastAsia" w:hAnsi="Cambria Math"/>
+                  <w:sz w:val="26"/>
+                  <w:szCs w:val="26"/>
+                </w:rPr>
+                <m:t>λ</m:t>
+              </m:r>
+              <m:r>
+                <m:rPr>
+                  <m:lit/>
+                </m:rPr>
+                <w:rPr>
+                  <w:rFonts w:ascii="Cambria Math" w:eastAsiaTheme="minorEastAsia" w:hAnsi="Cambria Math"/>
+                  <w:sz w:val="26"/>
+                  <w:szCs w:val="26"/>
+                </w:rPr>
+                <m:t>|</m:t>
+              </m:r>
+              <m:r>
+                <w:rPr>
+                  <w:rFonts w:ascii="Cambria Math" w:eastAsiaTheme="minorEastAsia" w:hAnsi="Cambria Math"/>
+                  <w:sz w:val="26"/>
+                  <w:szCs w:val="26"/>
+                </w:rPr>
+                <m:t>x</m:t>
+              </m:r>
+              <m:r>
+                <m:rPr>
+                  <m:lit/>
+                </m:rPr>
+                <w:rPr>
+                  <w:rFonts w:ascii="Cambria Math" w:eastAsiaTheme="minorEastAsia" w:hAnsi="Cambria Math"/>
+                  <w:sz w:val="26"/>
+                  <w:szCs w:val="26"/>
+                </w:rPr>
+                <m:t>|</m:t>
+              </m:r>
+              <m:r>
+                <w:rPr>
+                  <w:rFonts w:ascii="Cambria Math" w:eastAsiaTheme="minorEastAsia" w:hAnsi="Cambria Math"/>
+                  <w:sz w:val="26"/>
+                  <w:szCs w:val="26"/>
+                </w:rPr>
+                <m:t>+</m:t>
+              </m:r>
+              <m:d>
+                <m:dPr>
+                  <m:ctrlPr>
+                    <w:rPr>
+                      <w:rFonts w:ascii="Cambria Math" w:eastAsiaTheme="minorEastAsia" w:hAnsi="Cambria Math"/>
+                      <w:i/>
+                      <w:sz w:val="26"/>
+                      <w:szCs w:val="26"/>
+                    </w:rPr>
+                  </m:ctrlPr>
+                </m:dPr>
+                <m:e>
+                  <m:r>
+                    <w:rPr>
+                      <w:rFonts w:ascii="Cambria Math" w:eastAsiaTheme="minorEastAsia" w:hAnsi="Cambria Math"/>
+                      <w:sz w:val="26"/>
+                      <w:szCs w:val="26"/>
+                    </w:rPr>
+                    <m:t>1-λ</m:t>
+                  </m:r>
+                </m:e>
+              </m:d>
+              <m:r>
+                <m:rPr>
+                  <m:lit/>
+                </m:rPr>
+                <w:rPr>
+                  <w:rFonts w:ascii="Cambria Math" w:eastAsiaTheme="minorEastAsia" w:hAnsi="Cambria Math"/>
+                  <w:sz w:val="26"/>
+                  <w:szCs w:val="26"/>
+                </w:rPr>
+                <m:t>|</m:t>
+              </m:r>
+              <m:r>
+                <w:rPr>
+                  <w:rFonts w:ascii="Cambria Math" w:eastAsiaTheme="minorEastAsia" w:hAnsi="Cambria Math"/>
+                  <w:sz w:val="26"/>
+                  <w:szCs w:val="26"/>
+                </w:rPr>
+                <m:t>y</m:t>
+              </m:r>
+              <m:r>
+                <m:rPr>
+                  <m:lit/>
+                </m:rPr>
+                <w:rPr>
+                  <w:rFonts w:ascii="Cambria Math" w:eastAsiaTheme="minorEastAsia" w:hAnsi="Cambria Math"/>
+                  <w:sz w:val="26"/>
+                  <w:szCs w:val="26"/>
+                </w:rPr>
+                <m:t>|</m:t>
+              </m:r>
+            </m:e>
+          </m:d>
+        </m:oMath>
+      </m:oMathPara>
     </w:p>
     <w:p>
       <w:pPr>
@@ -1954,18 +2805,15 @@
         </m:oMathParaPr>
         <m:oMath>
           <m:r>
-            <m:rPr>
-              <m:lit/>
-            </m:rPr>
             <w:rPr>
               <w:rFonts w:ascii="Cambria Math" w:eastAsiaTheme="minorEastAsia" w:hAnsi="Cambria Math"/>
               <w:sz w:val="26"/>
               <w:szCs w:val="26"/>
             </w:rPr>
-            <m:t>|</m:t>
+            <m:t>z</m:t>
           </m:r>
-          <m:sSup>
-            <m:sSupPr>
+          <m:d>
+            <m:dPr>
               <m:ctrlPr>
                 <w:rPr>
                   <w:rFonts w:ascii="Cambria Math" w:eastAsiaTheme="minorEastAsia" w:hAnsi="Cambria Math"/>
@@ -1974,8 +2822,16 @@
                   <w:szCs w:val="26"/>
                 </w:rPr>
               </m:ctrlPr>
-            </m:sSupPr>
+            </m:dPr>
             <m:e>
+              <m:r>
+                <w:rPr>
+                  <w:rFonts w:ascii="Cambria Math" w:eastAsiaTheme="minorEastAsia" w:hAnsi="Cambria Math"/>
+                  <w:sz w:val="26"/>
+                  <w:szCs w:val="26"/>
+                </w:rPr>
+                <m:t>λx+</m:t>
+              </m:r>
               <m:d>
                 <m:dPr>
                   <m:ctrlPr>
@@ -1994,40 +2850,27 @@
                       <w:sz w:val="26"/>
                       <w:szCs w:val="26"/>
                     </w:rPr>
-                    <m:t>Ax-b</m:t>
+                    <m:t>1-λ</m:t>
                   </m:r>
                 </m:e>
               </m:d>
+              <m:r>
+                <w:rPr>
+                  <w:rFonts w:ascii="Cambria Math" w:eastAsiaTheme="minorEastAsia" w:hAnsi="Cambria Math"/>
+                  <w:sz w:val="26"/>
+                  <w:szCs w:val="26"/>
+                </w:rPr>
+                <m:t>y</m:t>
+              </m:r>
             </m:e>
-            <m:sup>
-              <m:r>
-                <w:rPr>
-                  <w:rFonts w:ascii="Cambria Math" w:eastAsiaTheme="minorEastAsia" w:hAnsi="Cambria Math"/>
-                  <w:sz w:val="26"/>
-                  <w:szCs w:val="26"/>
-                </w:rPr>
-                <m:t>2</m:t>
-              </m:r>
-            </m:sup>
-          </m:sSup>
-          <m:r>
-            <m:rPr>
-              <m:lit/>
-            </m:rPr>
-            <w:rPr>
-              <w:rFonts w:ascii="Cambria Math" w:eastAsiaTheme="minorEastAsia" w:hAnsi="Cambria Math"/>
-              <w:sz w:val="26"/>
-              <w:szCs w:val="26"/>
-            </w:rPr>
-            <m:t>|</m:t>
-          </m:r>
+          </m:d>
           <m:r>
             <w:rPr>
               <w:rFonts w:ascii="Cambria Math" w:eastAsiaTheme="minorEastAsia" w:hAnsi="Cambria Math"/>
               <w:sz w:val="26"/>
               <w:szCs w:val="26"/>
             </w:rPr>
-            <m:t>+λ</m:t>
+            <m:t>=α</m:t>
           </m:r>
           <m:r>
             <m:rPr>
@@ -2046,7 +2889,220 @@
               <w:sz w:val="26"/>
               <w:szCs w:val="26"/>
             </w:rPr>
-            <m:t>x</m:t>
+            <m:t>λx+</m:t>
+          </m:r>
+          <m:d>
+            <m:dPr>
+              <m:ctrlPr>
+                <w:rPr>
+                  <w:rFonts w:ascii="Cambria Math" w:eastAsiaTheme="minorEastAsia" w:hAnsi="Cambria Math"/>
+                  <w:i/>
+                  <w:sz w:val="26"/>
+                  <w:szCs w:val="26"/>
+                </w:rPr>
+              </m:ctrlPr>
+            </m:dPr>
+            <m:e>
+              <m:r>
+                <w:rPr>
+                  <w:rFonts w:ascii="Cambria Math" w:eastAsiaTheme="minorEastAsia" w:hAnsi="Cambria Math"/>
+                  <w:sz w:val="26"/>
+                  <w:szCs w:val="26"/>
+                </w:rPr>
+                <m:t>1-λ</m:t>
+              </m:r>
+            </m:e>
+          </m:d>
+          <m:r>
+            <w:rPr>
+              <w:rFonts w:ascii="Cambria Math" w:eastAsiaTheme="minorEastAsia" w:hAnsi="Cambria Math"/>
+              <w:sz w:val="26"/>
+              <w:szCs w:val="26"/>
+            </w:rPr>
+            <m:t>y</m:t>
+          </m:r>
+          <m:r>
+            <m:rPr>
+              <m:lit/>
+            </m:rPr>
+            <w:rPr>
+              <w:rFonts w:ascii="Cambria Math" w:eastAsiaTheme="minorEastAsia" w:hAnsi="Cambria Math"/>
+              <w:sz w:val="26"/>
+              <w:szCs w:val="26"/>
+            </w:rPr>
+            <m:t>|</m:t>
+          </m:r>
+        </m:oMath>
+      </m:oMathPara>
+    </w:p>
+    <w:p>
+      <w:pPr>
+        <w:pStyle w:val="ListParagraph"/>
+        <w:spacing w:before="240"/>
+        <w:rPr>
+          <w:rFonts w:eastAsiaTheme="minorEastAsia"/>
+          <w:sz w:val="26"/>
+          <w:szCs w:val="26"/>
+        </w:rPr>
+      </w:pPr>
+    </w:p>
+    <w:p>
+      <w:pPr>
+        <w:pStyle w:val="ListParagraph"/>
+        <w:numPr>
+          <w:ilvl w:val="1"/>
+          <w:numId w:val="6"/>
+        </w:numPr>
+        <w:spacing w:before="240"/>
+        <w:rPr>
+          <w:rFonts w:eastAsiaTheme="minorEastAsia"/>
+          <w:sz w:val="26"/>
+          <w:szCs w:val="26"/>
+        </w:rPr>
+      </w:pPr>
+      <w:r>
+        <w:rPr>
+          <w:rFonts w:eastAsiaTheme="minorEastAsia"/>
+          <w:sz w:val="26"/>
+          <w:szCs w:val="26"/>
+        </w:rPr>
+        <w:t>Theo bất đẳng thức tam giác ta có:</w:t>
+      </w:r>
+    </w:p>
+    <w:p>
+      <w:pPr>
+        <w:pStyle w:val="ListParagraph"/>
+        <w:spacing w:before="240"/>
+        <w:rPr>
+          <w:rFonts w:eastAsiaTheme="minorEastAsia"/>
+          <w:sz w:val="26"/>
+          <w:szCs w:val="26"/>
+        </w:rPr>
+      </w:pPr>
+      <m:oMathPara>
+        <m:oMathParaPr>
+          <m:jc m:val="left"/>
+        </m:oMathParaPr>
+        <m:oMath>
+          <m:d>
+            <m:dPr>
+              <m:ctrlPr>
+                <w:rPr>
+                  <w:rFonts w:ascii="Cambria Math" w:eastAsiaTheme="minorEastAsia" w:hAnsi="Cambria Math"/>
+                  <w:i/>
+                  <w:sz w:val="26"/>
+                  <w:szCs w:val="26"/>
+                </w:rPr>
+              </m:ctrlPr>
+            </m:dPr>
+            <m:e>
+              <m:r>
+                <w:rPr>
+                  <w:rFonts w:ascii="Cambria Math" w:eastAsiaTheme="minorEastAsia" w:hAnsi="Cambria Math"/>
+                  <w:sz w:val="26"/>
+                  <w:szCs w:val="26"/>
+                </w:rPr>
+                <m:t>λ</m:t>
+              </m:r>
+              <m:r>
+                <m:rPr>
+                  <m:lit/>
+                </m:rPr>
+                <w:rPr>
+                  <w:rFonts w:ascii="Cambria Math" w:eastAsiaTheme="minorEastAsia" w:hAnsi="Cambria Math"/>
+                  <w:sz w:val="26"/>
+                  <w:szCs w:val="26"/>
+                </w:rPr>
+                <m:t>|</m:t>
+              </m:r>
+              <m:r>
+                <w:rPr>
+                  <w:rFonts w:ascii="Cambria Math" w:eastAsiaTheme="minorEastAsia" w:hAnsi="Cambria Math"/>
+                  <w:sz w:val="26"/>
+                  <w:szCs w:val="26"/>
+                </w:rPr>
+                <m:t>x</m:t>
+              </m:r>
+              <m:r>
+                <m:rPr>
+                  <m:lit/>
+                </m:rPr>
+                <w:rPr>
+                  <w:rFonts w:ascii="Cambria Math" w:eastAsiaTheme="minorEastAsia" w:hAnsi="Cambria Math"/>
+                  <w:sz w:val="26"/>
+                  <w:szCs w:val="26"/>
+                </w:rPr>
+                <m:t>|</m:t>
+              </m:r>
+              <m:r>
+                <w:rPr>
+                  <w:rFonts w:ascii="Cambria Math" w:eastAsiaTheme="minorEastAsia" w:hAnsi="Cambria Math"/>
+                  <w:sz w:val="26"/>
+                  <w:szCs w:val="26"/>
+                </w:rPr>
+                <m:t>+</m:t>
+              </m:r>
+              <m:d>
+                <m:dPr>
+                  <m:ctrlPr>
+                    <w:rPr>
+                      <w:rFonts w:ascii="Cambria Math" w:eastAsiaTheme="minorEastAsia" w:hAnsi="Cambria Math"/>
+                      <w:i/>
+                      <w:sz w:val="26"/>
+                      <w:szCs w:val="26"/>
+                    </w:rPr>
+                  </m:ctrlPr>
+                </m:dPr>
+                <m:e>
+                  <m:r>
+                    <w:rPr>
+                      <w:rFonts w:ascii="Cambria Math" w:eastAsiaTheme="minorEastAsia" w:hAnsi="Cambria Math"/>
+                      <w:sz w:val="26"/>
+                      <w:szCs w:val="26"/>
+                    </w:rPr>
+                    <m:t>1-λ</m:t>
+                  </m:r>
+                </m:e>
+              </m:d>
+              <m:r>
+                <m:rPr>
+                  <m:lit/>
+                </m:rPr>
+                <w:rPr>
+                  <w:rFonts w:ascii="Cambria Math" w:eastAsiaTheme="minorEastAsia" w:hAnsi="Cambria Math"/>
+                  <w:sz w:val="26"/>
+                  <w:szCs w:val="26"/>
+                </w:rPr>
+                <m:t>|</m:t>
+              </m:r>
+              <m:r>
+                <w:rPr>
+                  <w:rFonts w:ascii="Cambria Math" w:eastAsiaTheme="minorEastAsia" w:hAnsi="Cambria Math"/>
+                  <w:sz w:val="26"/>
+                  <w:szCs w:val="26"/>
+                </w:rPr>
+                <m:t>y</m:t>
+              </m:r>
+              <m:r>
+                <m:rPr>
+                  <m:lit/>
+                </m:rPr>
+                <w:rPr>
+                  <w:rFonts w:ascii="Cambria Math" w:eastAsiaTheme="minorEastAsia" w:hAnsi="Cambria Math"/>
+                  <w:sz w:val="26"/>
+                  <w:szCs w:val="26"/>
+                </w:rPr>
+                <m:t>|</m:t>
+              </m:r>
+            </m:e>
+          </m:d>
+          <m:r>
+            <w:rPr>
+              <w:rFonts w:ascii="Cambria Math" w:eastAsiaTheme="minorEastAsia" w:hAnsi="Cambria Math"/>
+              <w:sz w:val="26"/>
+              <w:szCs w:val="26"/>
+            </w:rPr>
+            <m:t xml:space="preserve">≥ </m:t>
           </m:r>
           <m:r>
             <m:rPr>
@@ -2065,76 +3121,44 @@
               <w:sz w:val="26"/>
               <w:szCs w:val="26"/>
             </w:rPr>
-            <m:t xml:space="preserve"> </m:t>
+            <m:t>λx+</m:t>
           </m:r>
+          <m:d>
+            <m:dPr>
+              <m:ctrlPr>
+                <w:rPr>
+                  <w:rFonts w:ascii="Cambria Math" w:eastAsiaTheme="minorEastAsia" w:hAnsi="Cambria Math"/>
+                  <w:i/>
+                  <w:sz w:val="26"/>
+                  <w:szCs w:val="26"/>
+                </w:rPr>
+              </m:ctrlPr>
+            </m:dPr>
+            <m:e>
+              <m:r>
+                <w:rPr>
+                  <w:rFonts w:ascii="Cambria Math" w:eastAsiaTheme="minorEastAsia" w:hAnsi="Cambria Math"/>
+                  <w:sz w:val="26"/>
+                  <w:szCs w:val="26"/>
+                </w:rPr>
+                <m:t>1-λ</m:t>
+              </m:r>
+            </m:e>
+          </m:d>
           <m:r>
             <w:rPr>
-              <w:rFonts w:ascii="Cambria Math" w:hAnsi="Cambria Math"/>
+              <w:rFonts w:ascii="Cambria Math" w:eastAsiaTheme="minorEastAsia" w:hAnsi="Cambria Math"/>
               <w:sz w:val="26"/>
               <w:szCs w:val="26"/>
             </w:rPr>
-            <m:t>≥ |</m:t>
-          </m:r>
-          <m:sSup>
-            <m:sSupPr>
-              <m:ctrlPr>
-                <w:rPr>
-                  <w:rFonts w:ascii="Cambria Math" w:hAnsi="Cambria Math"/>
-                  <w:i/>
-                  <w:sz w:val="26"/>
-                  <w:szCs w:val="26"/>
-                </w:rPr>
-              </m:ctrlPr>
-            </m:sSupPr>
-            <m:e>
-              <m:d>
-                <m:dPr>
-                  <m:ctrlPr>
-                    <w:rPr>
-                      <w:rFonts w:ascii="Cambria Math" w:hAnsi="Cambria Math"/>
-                      <w:i/>
-                      <w:sz w:val="26"/>
-                      <w:szCs w:val="26"/>
-                    </w:rPr>
-                  </m:ctrlPr>
-                </m:dPr>
-                <m:e>
-                  <m:r>
-                    <w:rPr>
-                      <w:rFonts w:ascii="Cambria Math" w:hAnsi="Cambria Math"/>
-                      <w:sz w:val="26"/>
-                      <w:szCs w:val="26"/>
-                    </w:rPr>
-                    <m:t>Ax-b</m:t>
-                  </m:r>
-                </m:e>
-              </m:d>
-            </m:e>
-            <m:sup>
-              <m:r>
-                <w:rPr>
-                  <w:rFonts w:ascii="Cambria Math" w:hAnsi="Cambria Math"/>
-                  <w:sz w:val="26"/>
-                  <w:szCs w:val="26"/>
-                </w:rPr>
-                <m:t>2</m:t>
-              </m:r>
-            </m:sup>
-          </m:sSup>
-          <m:r>
-            <w:rPr>
-              <w:rFonts w:ascii="Cambria Math" w:hAnsi="Cambria Math"/>
-              <w:sz w:val="26"/>
-              <w:szCs w:val="26"/>
-            </w:rPr>
-            <m:t>+λx</m:t>
+            <m:t>y</m:t>
           </m:r>
           <m:r>
             <m:rPr>
               <m:lit/>
             </m:rPr>
             <w:rPr>
-              <w:rFonts w:ascii="Cambria Math" w:hAnsi="Cambria Math"/>
+              <w:rFonts w:ascii="Cambria Math" w:eastAsiaTheme="minorEastAsia" w:hAnsi="Cambria Math"/>
               <w:sz w:val="26"/>
               <w:szCs w:val="26"/>
             </w:rPr>
@@ -2142,11 +3166,11 @@
           </m:r>
           <m:r>
             <w:rPr>
-              <w:rFonts w:ascii="Cambria Math" w:hAnsi="Cambria Math"/>
+              <w:rFonts w:ascii="Cambria Math" w:eastAsiaTheme="minorEastAsia" w:hAnsi="Cambria Math"/>
               <w:sz w:val="26"/>
               <w:szCs w:val="26"/>
             </w:rPr>
-            <m:t xml:space="preserve">≥0 ∀ x </m:t>
+            <m:t xml:space="preserve"> ∀ x, y</m:t>
           </m:r>
         </m:oMath>
       </m:oMathPara>
@@ -2179,9 +3203,382 @@
             <w:sz w:val="26"/>
             <w:szCs w:val="26"/>
           </w:rPr>
-          <m:t>⇒f(x)</m:t>
+          <m:t>⇒λz</m:t>
         </m:r>
+        <m:d>
+          <m:dPr>
+            <m:ctrlPr>
+              <w:rPr>
+                <w:rFonts w:ascii="Cambria Math" w:eastAsiaTheme="minorEastAsia" w:hAnsi="Cambria Math"/>
+                <w:i/>
+                <w:sz w:val="26"/>
+                <w:szCs w:val="26"/>
+              </w:rPr>
+            </m:ctrlPr>
+          </m:dPr>
+          <m:e>
+            <m:r>
+              <w:rPr>
+                <w:rFonts w:ascii="Cambria Math" w:eastAsiaTheme="minorEastAsia" w:hAnsi="Cambria Math"/>
+                <w:sz w:val="26"/>
+                <w:szCs w:val="26"/>
+              </w:rPr>
+              <m:t>x</m:t>
+            </m:r>
+          </m:e>
+        </m:d>
+        <m:r>
+          <w:rPr>
+            <w:rFonts w:ascii="Cambria Math" w:eastAsiaTheme="minorEastAsia" w:hAnsi="Cambria Math"/>
+            <w:sz w:val="26"/>
+            <w:szCs w:val="26"/>
+          </w:rPr>
+          <m:t>+</m:t>
+        </m:r>
+        <m:d>
+          <m:dPr>
+            <m:ctrlPr>
+              <w:rPr>
+                <w:rFonts w:ascii="Cambria Math" w:eastAsiaTheme="minorEastAsia" w:hAnsi="Cambria Math"/>
+                <w:i/>
+                <w:sz w:val="26"/>
+                <w:szCs w:val="26"/>
+              </w:rPr>
+            </m:ctrlPr>
+          </m:dPr>
+          <m:e>
+            <m:r>
+              <w:rPr>
+                <w:rFonts w:ascii="Cambria Math" w:eastAsiaTheme="minorEastAsia" w:hAnsi="Cambria Math"/>
+                <w:sz w:val="26"/>
+                <w:szCs w:val="26"/>
+              </w:rPr>
+              <m:t>1-λ</m:t>
+            </m:r>
+          </m:e>
+        </m:d>
+        <m:r>
+          <w:rPr>
+            <w:rFonts w:ascii="Cambria Math" w:eastAsiaTheme="minorEastAsia" w:hAnsi="Cambria Math"/>
+            <w:sz w:val="26"/>
+            <w:szCs w:val="26"/>
+          </w:rPr>
+          <m:t>z</m:t>
+        </m:r>
+        <m:d>
+          <m:dPr>
+            <m:ctrlPr>
+              <w:rPr>
+                <w:rFonts w:ascii="Cambria Math" w:eastAsiaTheme="minorEastAsia" w:hAnsi="Cambria Math"/>
+                <w:i/>
+                <w:sz w:val="26"/>
+                <w:szCs w:val="26"/>
+              </w:rPr>
+            </m:ctrlPr>
+          </m:dPr>
+          <m:e>
+            <m:r>
+              <w:rPr>
+                <w:rFonts w:ascii="Cambria Math" w:eastAsiaTheme="minorEastAsia" w:hAnsi="Cambria Math"/>
+                <w:sz w:val="26"/>
+                <w:szCs w:val="26"/>
+              </w:rPr>
+              <m:t>y</m:t>
+            </m:r>
+          </m:e>
+        </m:d>
+        <m:r>
+          <w:rPr>
+            <w:rFonts w:ascii="Cambria Math" w:eastAsiaTheme="minorEastAsia" w:hAnsi="Cambria Math"/>
+            <w:sz w:val="26"/>
+            <w:szCs w:val="26"/>
+          </w:rPr>
+          <m:t>≥z</m:t>
+        </m:r>
+        <m:d>
+          <m:dPr>
+            <m:ctrlPr>
+              <w:rPr>
+                <w:rFonts w:ascii="Cambria Math" w:eastAsiaTheme="minorEastAsia" w:hAnsi="Cambria Math"/>
+                <w:i/>
+                <w:sz w:val="26"/>
+                <w:szCs w:val="26"/>
+              </w:rPr>
+            </m:ctrlPr>
+          </m:dPr>
+          <m:e>
+            <m:r>
+              <w:rPr>
+                <w:rFonts w:ascii="Cambria Math" w:eastAsiaTheme="minorEastAsia" w:hAnsi="Cambria Math"/>
+                <w:sz w:val="26"/>
+                <w:szCs w:val="26"/>
+              </w:rPr>
+              <m:t>λx+</m:t>
+            </m:r>
+            <m:d>
+              <m:dPr>
+                <m:ctrlPr>
+                  <w:rPr>
+                    <w:rFonts w:ascii="Cambria Math" w:eastAsiaTheme="minorEastAsia" w:hAnsi="Cambria Math"/>
+                    <w:i/>
+                    <w:sz w:val="26"/>
+                    <w:szCs w:val="26"/>
+                  </w:rPr>
+                </m:ctrlPr>
+              </m:dPr>
+              <m:e>
+                <m:r>
+                  <w:rPr>
+                    <w:rFonts w:ascii="Cambria Math" w:eastAsiaTheme="minorEastAsia" w:hAnsi="Cambria Math"/>
+                    <w:sz w:val="26"/>
+                    <w:szCs w:val="26"/>
+                  </w:rPr>
+                  <m:t>1-λ</m:t>
+                </m:r>
+              </m:e>
+            </m:d>
+            <m:r>
+              <w:rPr>
+                <w:rFonts w:ascii="Cambria Math" w:eastAsiaTheme="minorEastAsia" w:hAnsi="Cambria Math"/>
+                <w:sz w:val="26"/>
+                <w:szCs w:val="26"/>
+              </w:rPr>
+              <m:t>y</m:t>
+            </m:r>
+          </m:e>
+        </m:d>
+        <m:r>
+          <w:rPr>
+            <w:rFonts w:ascii="Cambria Math" w:eastAsiaTheme="minorEastAsia" w:hAnsi="Cambria Math"/>
+            <w:sz w:val="26"/>
+            <w:szCs w:val="26"/>
+          </w:rPr>
+          <m:t>⇒z</m:t>
+        </m:r>
+        <m:d>
+          <m:dPr>
+            <m:ctrlPr>
+              <w:rPr>
+                <w:rFonts w:ascii="Cambria Math" w:eastAsiaTheme="minorEastAsia" w:hAnsi="Cambria Math"/>
+                <w:i/>
+                <w:sz w:val="26"/>
+                <w:szCs w:val="26"/>
+              </w:rPr>
+            </m:ctrlPr>
+          </m:dPr>
+          <m:e>
+            <m:r>
+              <w:rPr>
+                <w:rFonts w:ascii="Cambria Math" w:eastAsiaTheme="minorEastAsia" w:hAnsi="Cambria Math"/>
+                <w:sz w:val="26"/>
+                <w:szCs w:val="26"/>
+              </w:rPr>
+              <m:t>x</m:t>
+            </m:r>
+          </m:e>
+        </m:d>
       </m:oMath>
+      <w:r>
+        <w:rPr>
+          <w:rFonts w:eastAsiaTheme="minorEastAsia"/>
+          <w:sz w:val="26"/>
+          <w:szCs w:val="26"/>
+        </w:rPr>
+        <w:t xml:space="preserve"> là hàm lồi.  (</w:t>
+      </w:r>
+      <w:r>
+        <w:rPr>
+          <w:rFonts w:eastAsiaTheme="minorEastAsia"/>
+          <w:b/>
+          <w:sz w:val="26"/>
+          <w:szCs w:val="26"/>
+        </w:rPr>
+        <w:t>2</w:t>
+      </w:r>
+      <w:r>
+        <w:rPr>
+          <w:rFonts w:eastAsiaTheme="minorEastAsia"/>
+          <w:sz w:val="26"/>
+          <w:szCs w:val="26"/>
+        </w:rPr>
+        <w:t>)</w:t>
+      </w:r>
+    </w:p>
+    <w:p>
+      <w:pPr>
+        <w:pStyle w:val="ListParagraph"/>
+        <w:spacing w:before="240"/>
+        <w:rPr>
+          <w:rFonts w:eastAsiaTheme="minorEastAsia"/>
+          <w:sz w:val="26"/>
+          <w:szCs w:val="26"/>
+        </w:rPr>
+      </w:pPr>
+    </w:p>
+    <w:p>
+      <w:pPr>
+        <w:pStyle w:val="ListParagraph"/>
+        <w:numPr>
+          <w:ilvl w:val="0"/>
+          <w:numId w:val="6"/>
+        </w:numPr>
+        <w:spacing w:before="240"/>
+        <w:rPr>
+          <w:rFonts w:eastAsiaTheme="minorEastAsia"/>
+          <w:sz w:val="26"/>
+          <w:szCs w:val="26"/>
+        </w:rPr>
+      </w:pPr>
+      <w:r>
+        <w:rPr>
+          <w:rFonts w:eastAsiaTheme="minorEastAsia"/>
+          <w:sz w:val="26"/>
+          <w:szCs w:val="26"/>
+        </w:rPr>
+        <w:t>Từ (</w:t>
+      </w:r>
+      <w:r>
+        <w:rPr>
+          <w:rFonts w:eastAsiaTheme="minorEastAsia"/>
+          <w:b/>
+          <w:sz w:val="26"/>
+          <w:szCs w:val="26"/>
+        </w:rPr>
+        <w:t>1</w:t>
+      </w:r>
+      <w:r>
+        <w:rPr>
+          <w:rFonts w:eastAsiaTheme="minorEastAsia"/>
+          <w:sz w:val="26"/>
+          <w:szCs w:val="26"/>
+        </w:rPr>
+        <w:t>) và (</w:t>
+      </w:r>
+      <w:r>
+        <w:rPr>
+          <w:rFonts w:eastAsiaTheme="minorEastAsia"/>
+          <w:b/>
+          <w:sz w:val="26"/>
+          <w:szCs w:val="26"/>
+        </w:rPr>
+        <w:t>2</w:t>
+      </w:r>
+      <w:r>
+        <w:rPr>
+          <w:rFonts w:eastAsiaTheme="minorEastAsia"/>
+          <w:sz w:val="26"/>
+          <w:szCs w:val="26"/>
+        </w:rPr>
+        <w:t xml:space="preserve">) </w:t>
+      </w:r>
+      <m:oMath>
+        <m:r>
+          <w:rPr>
+            <w:rFonts w:ascii="Cambria Math" w:eastAsiaTheme="minorEastAsia" w:hAnsi="Cambria Math"/>
+            <w:sz w:val="26"/>
+            <w:szCs w:val="26"/>
+          </w:rPr>
+          <m:t>⇒</m:t>
+        </m:r>
+        <m:r>
+          <w:rPr>
+            <w:rFonts w:ascii="Cambria Math" w:eastAsiaTheme="minorEastAsia" w:hAnsi="Cambria Math"/>
+            <w:sz w:val="26"/>
+            <w:szCs w:val="26"/>
+          </w:rPr>
+          <m:t>f</m:t>
+        </m:r>
+        <m:d>
+          <m:dPr>
+            <m:ctrlPr>
+              <w:rPr>
+                <w:rFonts w:ascii="Cambria Math" w:eastAsiaTheme="minorEastAsia" w:hAnsi="Cambria Math"/>
+                <w:i/>
+                <w:sz w:val="26"/>
+                <w:szCs w:val="26"/>
+              </w:rPr>
+            </m:ctrlPr>
+          </m:dPr>
+          <m:e>
+            <m:r>
+              <w:rPr>
+                <w:rFonts w:ascii="Cambria Math" w:eastAsiaTheme="minorEastAsia" w:hAnsi="Cambria Math"/>
+                <w:sz w:val="26"/>
+                <w:szCs w:val="26"/>
+              </w:rPr>
+              <m:t>x</m:t>
+            </m:r>
+          </m:e>
+        </m:d>
+        <m:r>
+          <w:rPr>
+            <w:rFonts w:ascii="Cambria Math" w:eastAsiaTheme="minorEastAsia" w:hAnsi="Cambria Math"/>
+            <w:sz w:val="26"/>
+            <w:szCs w:val="26"/>
+          </w:rPr>
+          <m:t>=g</m:t>
+        </m:r>
+        <m:d>
+          <m:dPr>
+            <m:ctrlPr>
+              <w:rPr>
+                <w:rFonts w:ascii="Cambria Math" w:eastAsiaTheme="minorEastAsia" w:hAnsi="Cambria Math"/>
+                <w:i/>
+                <w:sz w:val="26"/>
+                <w:szCs w:val="26"/>
+              </w:rPr>
+            </m:ctrlPr>
+          </m:dPr>
+          <m:e>
+            <m:r>
+              <w:rPr>
+                <w:rFonts w:ascii="Cambria Math" w:eastAsiaTheme="minorEastAsia" w:hAnsi="Cambria Math"/>
+                <w:sz w:val="26"/>
+                <w:szCs w:val="26"/>
+              </w:rPr>
+              <m:t>x</m:t>
+            </m:r>
+          </m:e>
+        </m:d>
+        <m:r>
+          <w:rPr>
+            <w:rFonts w:ascii="Cambria Math" w:eastAsiaTheme="minorEastAsia" w:hAnsi="Cambria Math"/>
+            <w:sz w:val="26"/>
+            <w:szCs w:val="26"/>
+          </w:rPr>
+          <m:t>+z</m:t>
+        </m:r>
+        <m:d>
+          <m:dPr>
+            <m:ctrlPr>
+              <w:rPr>
+                <w:rFonts w:ascii="Cambria Math" w:eastAsiaTheme="minorEastAsia" w:hAnsi="Cambria Math"/>
+                <w:i/>
+                <w:sz w:val="26"/>
+                <w:szCs w:val="26"/>
+              </w:rPr>
+            </m:ctrlPr>
+          </m:dPr>
+          <m:e>
+            <m:r>
+              <w:rPr>
+                <w:rFonts w:ascii="Cambria Math" w:eastAsiaTheme="minorEastAsia" w:hAnsi="Cambria Math"/>
+                <w:sz w:val="26"/>
+                <w:szCs w:val="26"/>
+              </w:rPr>
+              <m:t>x</m:t>
+            </m:r>
+          </m:e>
+        </m:d>
+      </m:oMath>
+      <w:r>
+        <w:rPr>
+          <w:rFonts w:eastAsiaTheme="minorEastAsia"/>
+          <w:sz w:val="26"/>
+          <w:szCs w:val="26"/>
+        </w:rPr>
+        <w:t xml:space="preserve"> cũng</w:t>
+      </w:r>
       <w:r>
         <w:rPr>
           <w:rFonts w:eastAsiaTheme="minorEastAsia"/>
@@ -3137,7 +4534,6 @@
               <w:sz w:val="26"/>
               <w:szCs w:val="26"/>
             </w:rPr>
-            <w:lastRenderedPageBreak/>
             <m:t>∇</m:t>
           </m:r>
           <m:r>
@@ -5513,6 +6909,7 @@
           <w:szCs w:val="26"/>
           <w:u w:val="single"/>
         </w:rPr>
+        <w:lastRenderedPageBreak/>
         <w:t>Giải:</w:t>
       </w:r>
     </w:p>
@@ -5781,15 +7178,7 @@
               <w:sz w:val="26"/>
               <w:szCs w:val="26"/>
             </w:rPr>
-            <m:t>-</m:t>
-          </m:r>
-          <m:r>
-            <w:rPr>
-              <w:rFonts w:ascii="Cambria Math" w:eastAsiaTheme="minorEastAsia" w:hAnsi="Cambria Math"/>
-              <w:sz w:val="26"/>
-              <w:szCs w:val="26"/>
-            </w:rPr>
-            <m:t>2</m:t>
+            <m:t>-2</m:t>
           </m:r>
           <m:sSup>
             <m:sSupPr>
@@ -5829,15 +7218,7 @@
               <w:sz w:val="26"/>
               <w:szCs w:val="26"/>
             </w:rPr>
-            <m:t>Ax</m:t>
-          </m:r>
-          <m:r>
-            <w:rPr>
-              <w:rFonts w:ascii="Cambria Math" w:eastAsiaTheme="minorEastAsia" w:hAnsi="Cambria Math"/>
-              <w:sz w:val="26"/>
-              <w:szCs w:val="26"/>
-            </w:rPr>
-            <m:t>+</m:t>
+            <m:t>Ax+</m:t>
           </m:r>
           <m:sSup>
             <m:sSupPr>
@@ -6107,15 +7488,7 @@
             <w:sz w:val="26"/>
             <w:szCs w:val="26"/>
           </w:rPr>
-          <m:t>=</m:t>
-        </m:r>
-        <m:r>
-          <w:rPr>
-            <w:rFonts w:ascii="Cambria Math" w:hAnsi="Cambria Math"/>
-            <w:sz w:val="26"/>
-            <w:szCs w:val="26"/>
-          </w:rPr>
-          <m:t>2</m:t>
+          <m:t>=2</m:t>
         </m:r>
         <m:sSup>
           <m:sSupPr>
@@ -6155,23 +7528,7 @@
             <w:sz w:val="26"/>
             <w:szCs w:val="26"/>
           </w:rPr>
-          <m:t>A≽0 ∀ x=&gt;</m:t>
-        </m:r>
-        <m:r>
-          <w:rPr>
-            <w:rFonts w:ascii="Cambria Math" w:hAnsi="Cambria Math"/>
-            <w:sz w:val="26"/>
-            <w:szCs w:val="26"/>
-          </w:rPr>
-          <m:t xml:space="preserve"> </m:t>
-        </m:r>
-        <m:r>
-          <w:rPr>
-            <w:rFonts w:ascii="Cambria Math" w:hAnsi="Cambria Math"/>
-            <w:sz w:val="26"/>
-            <w:szCs w:val="26"/>
-          </w:rPr>
-          <m:t>f(x)</m:t>
+          <m:t>A≽0 ∀ x=&gt; f(x)</m:t>
         </m:r>
       </m:oMath>
       <w:r>
@@ -6328,18 +7685,7 @@
               <w:sz w:val="26"/>
               <w:szCs w:val="26"/>
             </w:rPr>
-            <m:t>⇔</m:t>
-          </m:r>
-          <m:r>
-            <m:rPr>
-              <m:sty m:val="p"/>
-            </m:rPr>
-            <w:rPr>
-              <w:rFonts w:ascii="Cambria Math" w:hAnsi="Cambria Math"/>
-              <w:sz w:val="26"/>
-              <w:szCs w:val="26"/>
-            </w:rPr>
-            <m:t>∇</m:t>
+            <m:t>⇔∇</m:t>
           </m:r>
           <m:r>
             <w:rPr>
@@ -6417,23 +7763,7 @@
               <w:sz w:val="26"/>
               <w:szCs w:val="26"/>
             </w:rPr>
-            <m:t>A</m:t>
-          </m:r>
-          <m:r>
-            <w:rPr>
-              <w:rFonts w:ascii="Cambria Math" w:hAnsi="Cambria Math"/>
-              <w:sz w:val="26"/>
-              <w:szCs w:val="26"/>
-            </w:rPr>
-            <m:t>x-</m:t>
-          </m:r>
-          <m:r>
-            <w:rPr>
-              <w:rFonts w:ascii="Cambria Math" w:hAnsi="Cambria Math"/>
-              <w:sz w:val="26"/>
-              <w:szCs w:val="26"/>
-            </w:rPr>
-            <m:t>2</m:t>
+            <m:t>Ax-2</m:t>
           </m:r>
           <m:sSup>
             <m:sSupPr>
@@ -9617,6 +10947,7 @@
           <w:sz w:val="26"/>
           <w:szCs w:val="26"/>
         </w:rPr>
+        <w:lastRenderedPageBreak/>
         <w:t xml:space="preserve">Tìm các điểm cực tiểu địa phương của </w:t>
       </w:r>
       <m:oMath>
@@ -11766,17 +13097,7 @@
           <w:sz w:val="26"/>
           <w:szCs w:val="26"/>
         </w:rPr>
-        <w:t xml:space="preserve"> nên cũng không có điểm cực tiểu toàn cục</w:t>
-      </w:r>
-      <w:bookmarkStart w:id="0" w:name="_GoBack"/>
-      <w:bookmarkEnd w:id="0"/>
-      <w:r>
-        <w:rPr>
-          <w:rFonts w:eastAsiaTheme="minorEastAsia"/>
-          <w:sz w:val="26"/>
-          <w:szCs w:val="26"/>
-        </w:rPr>
-        <w:t>.</w:t>
+        <w:t xml:space="preserve"> nên cũng không có điểm cực tiểu toàn cục.</w:t>
       </w:r>
     </w:p>
     <w:p>
@@ -11785,6 +13106,8 @@
           <w:sz w:val="24"/>
         </w:rPr>
       </w:pPr>
+      <w:bookmarkStart w:id="0" w:name="_GoBack"/>
+      <w:bookmarkEnd w:id="0"/>
     </w:p>
     <w:sectPr>
       <w:pgSz w:w="12240" w:h="15840"/>
@@ -12090,6 +13413,119 @@
     </w:lvl>
   </w:abstractNum>
   <w:abstractNum w:abstractNumId="3">
+    <w:nsid w:val="56891C1E"/>
+    <w:multiLevelType w:val="hybridMultilevel"/>
+    <w:tmpl w:val="A7F047F0"/>
+    <w:lvl w:ilvl="0" w:tplc="230E4AD8">
+      <w:start w:val="2"/>
+      <w:numFmt w:val="bullet"/>
+      <w:lvlText w:val="-"/>
+      <w:lvlJc w:val="left"/>
+      <w:pPr>
+        <w:ind w:left="1080" w:hanging="360"/>
+      </w:pPr>
+      <w:rPr>
+        <w:rFonts w:ascii="Calibri" w:eastAsiaTheme="minorEastAsia" w:hAnsi="Calibri" w:cs="Calibri" w:hint="default"/>
+      </w:rPr>
+    </w:lvl>
+    <w:lvl w:ilvl="1" w:tplc="04090003">
+      <w:start w:val="1"/>
+      <w:numFmt w:val="bullet"/>
+      <w:lvlText w:val="o"/>
+      <w:lvlJc w:val="left"/>
+      <w:pPr>
+        <w:ind w:left="1800" w:hanging="360"/>
+      </w:pPr>
+      <w:rPr>
+        <w:rFonts w:ascii="Courier New" w:hAnsi="Courier New" w:cs="Courier New" w:hint="default"/>
+      </w:rPr>
+    </w:lvl>
+    <w:lvl w:ilvl="2" w:tplc="04090005" w:tentative="1">
+      <w:start w:val="1"/>
+      <w:numFmt w:val="bullet"/>
+      <w:lvlText w:val=""/>
+      <w:lvlJc w:val="left"/>
+      <w:pPr>
+        <w:ind w:left="2520" w:hanging="360"/>
+      </w:pPr>
+      <w:rPr>
+        <w:rFonts w:ascii="Wingdings" w:hAnsi="Wingdings" w:hint="default"/>
+      </w:rPr>
+    </w:lvl>
+    <w:lvl w:ilvl="3" w:tplc="04090001" w:tentative="1">
+      <w:start w:val="1"/>
+      <w:numFmt w:val="bullet"/>
+      <w:lvlText w:val=""/>
+      <w:lvlJc w:val="left"/>
+      <w:pPr>
+        <w:ind w:left="3240" w:hanging="360"/>
+      </w:pPr>
+      <w:rPr>
+        <w:rFonts w:ascii="Symbol" w:hAnsi="Symbol" w:hint="default"/>
+      </w:rPr>
+    </w:lvl>
+    <w:lvl w:ilvl="4" w:tplc="04090003" w:tentative="1">
+      <w:start w:val="1"/>
+      <w:numFmt w:val="bullet"/>
+      <w:lvlText w:val="o"/>
+      <w:lvlJc w:val="left"/>
+      <w:pPr>
+        <w:ind w:left="3960" w:hanging="360"/>
+      </w:pPr>
+      <w:rPr>
+        <w:rFonts w:ascii="Courier New" w:hAnsi="Courier New" w:cs="Courier New" w:hint="default"/>
+      </w:rPr>
+    </w:lvl>
+    <w:lvl w:ilvl="5" w:tplc="04090005" w:tentative="1">
+      <w:start w:val="1"/>
+      <w:numFmt w:val="bullet"/>
+      <w:lvlText w:val=""/>
+      <w:lvlJc w:val="left"/>
+      <w:pPr>
+        <w:ind w:left="4680" w:hanging="360"/>
+      </w:pPr>
+      <w:rPr>
+        <w:rFonts w:ascii="Wingdings" w:hAnsi="Wingdings" w:hint="default"/>
+      </w:rPr>
+    </w:lvl>
+    <w:lvl w:ilvl="6" w:tplc="04090001" w:tentative="1">
+      <w:start w:val="1"/>
+      <w:numFmt w:val="bullet"/>
+      <w:lvlText w:val=""/>
+      <w:lvlJc w:val="left"/>
+      <w:pPr>
+        <w:ind w:left="5400" w:hanging="360"/>
+      </w:pPr>
+      <w:rPr>
+        <w:rFonts w:ascii="Symbol" w:hAnsi="Symbol" w:hint="default"/>
+      </w:rPr>
+    </w:lvl>
+    <w:lvl w:ilvl="7" w:tplc="04090003" w:tentative="1">
+      <w:start w:val="1"/>
+      <w:numFmt w:val="bullet"/>
+      <w:lvlText w:val="o"/>
+      <w:lvlJc w:val="left"/>
+      <w:pPr>
+        <w:ind w:left="6120" w:hanging="360"/>
+      </w:pPr>
+      <w:rPr>
+        <w:rFonts w:ascii="Courier New" w:hAnsi="Courier New" w:cs="Courier New" w:hint="default"/>
+      </w:rPr>
+    </w:lvl>
+    <w:lvl w:ilvl="8" w:tplc="04090005" w:tentative="1">
+      <w:start w:val="1"/>
+      <w:numFmt w:val="bullet"/>
+      <w:lvlText w:val=""/>
+      <w:lvlJc w:val="left"/>
+      <w:pPr>
+        <w:ind w:left="6840" w:hanging="360"/>
+      </w:pPr>
+      <w:rPr>
+        <w:rFonts w:ascii="Wingdings" w:hAnsi="Wingdings" w:hint="default"/>
+      </w:rPr>
+    </w:lvl>
+  </w:abstractNum>
+  <w:abstractNum w:abstractNumId="4">
     <w:nsid w:val="680970FD"/>
     <w:multiLevelType w:val="hybridMultilevel"/>
     <w:tmpl w:val="D0FE150E"/>
@@ -12202,7 +13638,7 @@
       </w:rPr>
     </w:lvl>
   </w:abstractNum>
-  <w:abstractNum w:abstractNumId="4">
+  <w:abstractNum w:abstractNumId="5">
     <w:nsid w:val="71EA700A"/>
     <w:multiLevelType w:val="hybridMultilevel"/>
     <w:tmpl w:val="3B769748"/>
@@ -12292,7 +13728,7 @@
     </w:lvl>
   </w:abstractNum>
   <w:num w:numId="1">
-    <w:abstractNumId w:val="4"/>
+    <w:abstractNumId w:val="5"/>
   </w:num>
   <w:num w:numId="2">
     <w:abstractNumId w:val="1"/>
@@ -12304,6 +13740,9 @@
     <w:abstractNumId w:val="2"/>
   </w:num>
   <w:num w:numId="5">
+    <w:abstractNumId w:val="4"/>
+  </w:num>
+  <w:num w:numId="6">
     <w:abstractNumId w:val="3"/>
   </w:num>
 </w:numbering>

</xml_diff>